<commit_message>
building the structure of TS_set_on_LDA
working set of inputs to the new version of the function, which now won't require the prep step externally (that can be done inside this function)
the beginning point for the function
</commit_message>
<xml_diff>
--- a/working/math_description_new.docx
+++ b/working/math_description_new.docx
@@ -18626,6 +18626,8 @@
         </w:rPr>
         <w:t>:</w:t>
       </w:r>
+      <w:bookmarkStart w:id="2" w:name="_GoBack"/>
+      <w:bookmarkEnd w:id="2"/>
     </w:p>
     <w:p>
       <w:pPr>
@@ -18855,6 +18857,29 @@
         <w:rPr>
           <w:rFonts w:eastAsiaTheme="minorEastAsia"/>
         </w:rPr>
+        <w:t xml:space="preserve"> (with vector </w:t>
+      </w:r>
+      <m:oMath>
+        <m:r>
+          <m:rPr>
+            <m:sty m:val="bi"/>
+          </m:rPr>
+          <w:rPr>
+            <w:rFonts w:ascii="Cambria Math" w:eastAsiaTheme="minorEastAsia" w:hAnsi="Cambria Math"/>
+          </w:rPr>
+          <m:t>v</m:t>
+        </m:r>
+      </m:oMath>
+      <w:r>
+        <w:rPr>
+          <w:rFonts w:eastAsiaTheme="minorEastAsia"/>
+        </w:rPr>
+        <w:t>)</w:t>
+      </w:r>
+      <w:r>
+        <w:rPr>
+          <w:rFonts w:eastAsiaTheme="minorEastAsia"/>
+        </w:rPr>
         <w:t xml:space="preserve">. </w:t>
       </w:r>
     </w:p>
@@ -19425,8 +19450,6 @@
           <w:rFonts w:eastAsiaTheme="minorEastAsia"/>
         </w:rPr>
       </w:pPr>
-      <w:bookmarkStart w:id="2" w:name="_GoBack"/>
-      <w:bookmarkEnd w:id="2"/>
       <w:r>
         <w:rPr>
           <w:rFonts w:eastAsiaTheme="minorEastAsia"/>
@@ -21132,7 +21155,7 @@
 </file>
 
 <file path=customXml/itemProps1.xml><?xml version="1.0" encoding="utf-8"?>
-<ds:datastoreItem xmlns:ds="http://schemas.openxmlformats.org/officeDocument/2006/customXml" ds:itemID="{6C145097-02A6-403E-9760-003E57059E34}">
+<ds:datastoreItem xmlns:ds="http://schemas.openxmlformats.org/officeDocument/2006/customXml" ds:itemID="{45EDE85F-0E22-45A5-A3CE-5427581EE4D9}">
   <ds:schemaRefs>
     <ds:schemaRef ds:uri="http://schemas.openxmlformats.org/officeDocument/2006/bibliography"/>
   </ds:schemaRefs>

</xml_diff>

<commit_message>
ongoing work in TS functions
</commit_message>
<xml_diff>
--- a/working/math_description_new.docx
+++ b/working/math_description_new.docx
@@ -18626,8 +18626,6 @@
         </w:rPr>
         <w:t>:</w:t>
       </w:r>
-      <w:bookmarkStart w:id="2" w:name="_GoBack"/>
-      <w:bookmarkEnd w:id="2"/>
     </w:p>
     <w:p>
       <w:pPr>
@@ -19794,6 +19792,44 @@
           <w:rFonts w:eastAsiaTheme="minorEastAsia"/>
         </w:rPr>
       </w:pPr>
+      <w:bookmarkStart w:id="2" w:name="_GoBack"/>
+      <w:bookmarkEnd w:id="2"/>
+    </w:p>
+    <w:p>
+      <w:pPr>
+        <w:widowControl w:val="0"/>
+        <w:rPr>
+          <w:rFonts w:eastAsiaTheme="minorEastAsia"/>
+        </w:rPr>
+      </w:pPr>
+      <w:proofErr w:type="spellStart"/>
+      <w:r>
+        <w:rPr>
+          <w:rFonts w:eastAsiaTheme="minorEastAsia"/>
+        </w:rPr>
+        <w:t>Softmax</w:t>
+      </w:r>
+      <w:proofErr w:type="spellEnd"/>
+      <w:r>
+        <w:rPr>
+          <w:rFonts w:eastAsiaTheme="minorEastAsia"/>
+        </w:rPr>
+        <w:t xml:space="preserve"> function</w:t>
+      </w:r>
+    </w:p>
+    <w:p>
+      <w:pPr>
+        <w:widowControl w:val="0"/>
+        <w:rPr>
+          <w:rFonts w:eastAsiaTheme="minorEastAsia"/>
+        </w:rPr>
+      </w:pPr>
+      <w:r>
+        <w:rPr>
+          <w:rFonts w:eastAsiaTheme="minorEastAsia"/>
+        </w:rPr>
+        <w:t>Single-hidden-layer neural network with skip-layer connections</w:t>
+      </w:r>
     </w:p>
     <w:p>
       <w:pPr>
@@ -19840,15 +19876,6 @@
         </w:rPr>
         <w:t>Venables and Ripley 2002)</w:t>
       </w:r>
-    </w:p>
-    <w:p>
-      <w:pPr>
-        <w:widowControl w:val="0"/>
-        <w:rPr>
-          <w:rFonts w:eastAsiaTheme="minorEastAsia"/>
-          <w:b/>
-        </w:rPr>
-      </w:pPr>
     </w:p>
     <w:p>
       <w:pPr>
@@ -21155,7 +21182,7 @@
 </file>
 
 <file path=customXml/itemProps1.xml><?xml version="1.0" encoding="utf-8"?>
-<ds:datastoreItem xmlns:ds="http://schemas.openxmlformats.org/officeDocument/2006/customXml" ds:itemID="{45EDE85F-0E22-45A5-A3CE-5427581EE4D9}">
+<ds:datastoreItem xmlns:ds="http://schemas.openxmlformats.org/officeDocument/2006/customXml" ds:itemID="{F29C2D91-9354-4429-95DE-41C5BF82207F}">
   <ds:schemaRefs>
     <ds:schemaRef ds:uri="http://schemas.openxmlformats.org/officeDocument/2006/bibliography"/>
   </ds:schemaRefs>

</xml_diff>